<commit_message>
updated with 32-bit version
</commit_message>
<xml_diff>
--- a/InstallationGuide/InstallationGuideForApache2.4.docx
+++ b/InstallationGuide/InstallationGuideForApache2.4.docx
@@ -43,34 +43,12 @@
       </w:pPr>
     </w:p>
     <w:p>
-      <w:pPr>
+      <w:r>
         <w:rPr>
           <w:sz w:val="32"/>
           <w:szCs w:val="32"/>
         </w:rPr>
-      </w:pPr>
-      <w:r>
-        <w:rPr>
-          <w:sz w:val="32"/>
-          <w:szCs w:val="32"/>
-        </w:rPr>
-        <w:t xml:space="preserve">Summary: Apache 2.4 is no more available as </w:t>
-      </w:r>
-      <w:proofErr w:type="spellStart"/>
-      <w:r>
-        <w:rPr>
-          <w:sz w:val="32"/>
-          <w:szCs w:val="32"/>
-        </w:rPr>
-        <w:t>msi</w:t>
-      </w:r>
-      <w:proofErr w:type="spellEnd"/>
-      <w:r>
-        <w:rPr>
-          <w:sz w:val="32"/>
-          <w:szCs w:val="32"/>
-        </w:rPr>
-        <w:t>. But you may found it up to version 2.2x in the archive.</w:t>
+        <w:t>Summary: Apache 2.4 is no more available as msi. But you may found it up to version 2.2x in the archive.</w:t>
       </w:r>
       <w:r>
         <w:t xml:space="preserve"> </w:t>
@@ -93,11 +71,29 @@
           <w:t>http://archive.apache.org/dist/httpd/binaries/win32/</w:t>
         </w:r>
       </w:hyperlink>
-      <w:r>
-        <w:rPr>
+    </w:p>
+    <w:p>
+      <w:pPr>
+        <w:rPr>
+          <w:color w:val="FF0000"/>
           <w:sz w:val="32"/>
           <w:szCs w:val="32"/>
         </w:rPr>
+      </w:pPr>
+      <w:r>
+        <w:rPr>
+          <w:color w:val="FF0000"/>
+          <w:sz w:val="32"/>
+          <w:szCs w:val="32"/>
+        </w:rPr>
+        <w:t>PHP only has stable versions in 32-bit. Please install Apache 2.4 32-bit version to match PHP 32-bit version.</w:t>
+      </w:r>
+      <w:r>
+        <w:rPr>
+          <w:color w:val="FF0000"/>
+          <w:sz w:val="32"/>
+          <w:szCs w:val="32"/>
+        </w:rPr>
         <w:t xml:space="preserve"> </w:t>
       </w:r>
     </w:p>
@@ -145,7 +141,21 @@
           <w:sz w:val="24"/>
           <w:szCs w:val="24"/>
         </w:rPr>
-        <w:t>Apache 2.4 binaries VC1.4</w:t>
+        <w:t>Apache 2.4 binaries VC1</w:t>
+      </w:r>
+      <w:r>
+        <w:rPr>
+          <w:sz w:val="24"/>
+          <w:szCs w:val="24"/>
+        </w:rPr>
+        <w:t>4</w:t>
+      </w:r>
+      <w:r>
+        <w:rPr>
+          <w:sz w:val="24"/>
+          <w:szCs w:val="24"/>
+        </w:rPr>
+        <w:t xml:space="preserve"> Win32</w:t>
       </w:r>
     </w:p>
     <w:p>
@@ -168,78 +178,6 @@
           <w:szCs w:val="24"/>
         </w:rPr>
         <w:t>http://www.apachelounge.com/download/</w:t>
-      </w:r>
-    </w:p>
-    <w:p>
-      <w:pPr>
-        <w:rPr>
-          <w:sz w:val="24"/>
-          <w:szCs w:val="24"/>
-        </w:rPr>
-      </w:pPr>
-      <w:r>
-        <w:rPr>
-          <w:sz w:val="24"/>
-          <w:szCs w:val="24"/>
-        </w:rPr>
-        <w:tab/>
-      </w:r>
-      <w:r>
-        <w:rPr>
-          <w:sz w:val="24"/>
-          <w:szCs w:val="24"/>
-        </w:rPr>
-        <w:t>You should download different version of Apache 2.4 base</w:t>
-      </w:r>
-      <w:r>
-        <w:rPr>
-          <w:sz w:val="24"/>
-          <w:szCs w:val="24"/>
-        </w:rPr>
-        <w:t>d</w:t>
-      </w:r>
-      <w:r>
-        <w:rPr>
-          <w:sz w:val="24"/>
-          <w:szCs w:val="24"/>
-        </w:rPr>
-        <w:t xml:space="preserve"> on your Windows version</w:t>
-      </w:r>
-    </w:p>
-    <w:p>
-      <w:pPr>
-        <w:rPr>
-          <w:sz w:val="24"/>
-          <w:szCs w:val="24"/>
-        </w:rPr>
-      </w:pPr>
-      <w:r>
-        <w:rPr>
-          <w:sz w:val="24"/>
-          <w:szCs w:val="24"/>
-        </w:rPr>
-        <w:tab/>
-      </w:r>
-      <w:r>
-        <w:rPr>
-          <w:sz w:val="24"/>
-          <w:szCs w:val="24"/>
-        </w:rPr>
-        <w:t>For example, Wi</w:t>
-      </w:r>
-      <w:r>
-        <w:rPr>
-          <w:sz w:val="24"/>
-          <w:szCs w:val="24"/>
-        </w:rPr>
-        <w:t>ndow</w:t>
-      </w:r>
-      <w:r>
-        <w:rPr>
-          <w:sz w:val="24"/>
-          <w:szCs w:val="24"/>
-        </w:rPr>
-        <w:t>s 7 should download Apache 2.4.17 Win64</w:t>
       </w:r>
     </w:p>
     <w:p>
@@ -308,14 +246,17 @@
           <w:szCs w:val="24"/>
         </w:rPr>
         <w:tab/>
-        <w:t>You should download different version of latest Visual C++ Redistributable Package based on your Windows version</w:t>
-      </w:r>
-      <w:r>
-        <w:rPr>
-          <w:sz w:val="24"/>
-          <w:szCs w:val="24"/>
-        </w:rPr>
-        <w:t>.</w:t>
+        <w:t>download 32-bit version,</w:t>
+      </w:r>
+      <w:r>
+        <w:t xml:space="preserve"> </w:t>
+      </w:r>
+      <w:r>
+        <w:rPr>
+          <w:sz w:val="24"/>
+          <w:szCs w:val="24"/>
+        </w:rPr>
+        <w:t>vc_redist.x86</w:t>
       </w:r>
     </w:p>
     <w:p>
@@ -328,46 +269,6 @@
           <w:shd w:val="clear" w:color="auto" w:fill="FFFFFF"/>
         </w:rPr>
       </w:pPr>
-      <w:r>
-        <w:rPr>
-          <w:sz w:val="24"/>
-          <w:szCs w:val="24"/>
-        </w:rPr>
-        <w:tab/>
-        <w:t xml:space="preserve">For example, Windows 7 should download </w:t>
-      </w:r>
-      <w:r>
-        <w:rPr>
-          <w:rFonts w:ascii="Segoe UI" w:hAnsi="Segoe UI" w:cs="Segoe UI"/>
-          <w:color w:val="333333"/>
-          <w:sz w:val="20"/>
-          <w:szCs w:val="20"/>
-          <w:shd w:val="clear" w:color="auto" w:fill="FFFFFF"/>
-        </w:rPr>
-        <w:t>vc_redist.x64.exe</w:t>
-      </w:r>
-    </w:p>
-    <w:p>
-      <w:pPr>
-        <w:rPr>
-          <w:rFonts w:ascii="Segoe UI" w:hAnsi="Segoe UI" w:cs="Segoe UI"/>
-          <w:color w:val="333333"/>
-          <w:sz w:val="20"/>
-          <w:szCs w:val="20"/>
-          <w:shd w:val="clear" w:color="auto" w:fill="FFFFFF"/>
-        </w:rPr>
-      </w:pPr>
-    </w:p>
-    <w:p>
-      <w:pPr>
-        <w:rPr>
-          <w:rFonts w:ascii="Segoe UI" w:hAnsi="Segoe UI" w:cs="Segoe UI"/>
-          <w:color w:val="333333"/>
-          <w:sz w:val="20"/>
-          <w:szCs w:val="20"/>
-          <w:shd w:val="clear" w:color="auto" w:fill="FFFFFF"/>
-        </w:rPr>
-      </w:pPr>
     </w:p>
     <w:p>
       <w:pPr>
@@ -427,99 +328,67 @@
           <w:sz w:val="24"/>
           <w:szCs w:val="24"/>
         </w:rPr>
+        <w:t>2)</w:t>
+      </w:r>
+      <w:r>
+        <w:rPr>
+          <w:sz w:val="24"/>
+          <w:szCs w:val="24"/>
+        </w:rPr>
+        <w:t>download and install the latest Visual C++ Redistributable for Visual Studio 2015</w:t>
+      </w:r>
+    </w:p>
+    <w:p>
+      <w:pPr>
+        <w:rPr>
+          <w:b/>
+          <w:sz w:val="24"/>
+          <w:szCs w:val="24"/>
+        </w:rPr>
+      </w:pPr>
+      <w:r>
+        <w:rPr>
+          <w:sz w:val="24"/>
+          <w:szCs w:val="24"/>
+        </w:rPr>
+        <w:t>3</w:t>
+      </w:r>
+      <w:r>
+        <w:rPr>
+          <w:sz w:val="24"/>
+          <w:szCs w:val="24"/>
+        </w:rPr>
+        <w:t>)</w:t>
+      </w:r>
+      <w:r>
+        <w:rPr>
+          <w:sz w:val="24"/>
+          <w:szCs w:val="24"/>
+        </w:rPr>
+        <w:t xml:space="preserve">run cmd command from StartUp as </w:t>
+      </w:r>
+      <w:r>
+        <w:rPr>
+          <w:b/>
+          <w:sz w:val="24"/>
+          <w:szCs w:val="24"/>
+        </w:rPr>
+        <w:t>Administrator</w:t>
+      </w:r>
+    </w:p>
+    <w:p>
+      <w:pPr>
+        <w:rPr>
+          <w:sz w:val="24"/>
+          <w:szCs w:val="24"/>
+        </w:rPr>
+      </w:pPr>
+      <w:r>
+        <w:rPr>
+          <w:sz w:val="24"/>
+          <w:szCs w:val="24"/>
+        </w:rPr>
         <w:lastRenderedPageBreak/>
-        <w:t>2)</w:t>
-      </w:r>
-      <w:r>
-        <w:rPr>
-          <w:sz w:val="24"/>
-          <w:szCs w:val="24"/>
-        </w:rPr>
-        <w:t>download and install the latest Visual C++ Redistributable for Visual Studio 2015</w:t>
-      </w:r>
-    </w:p>
-    <w:p>
-      <w:pPr>
-        <w:rPr>
-          <w:b/>
-          <w:sz w:val="24"/>
-          <w:szCs w:val="24"/>
-        </w:rPr>
-      </w:pPr>
-      <w:r>
-        <w:rPr>
-          <w:sz w:val="24"/>
-          <w:szCs w:val="24"/>
-        </w:rPr>
-        <w:t>3</w:t>
-      </w:r>
-      <w:r>
-        <w:rPr>
-          <w:sz w:val="24"/>
-          <w:szCs w:val="24"/>
-        </w:rPr>
-        <w:t>)</w:t>
-      </w:r>
-      <w:r>
-        <w:rPr>
-          <w:sz w:val="24"/>
-          <w:szCs w:val="24"/>
-        </w:rPr>
-        <w:t xml:space="preserve">run </w:t>
-      </w:r>
-      <w:proofErr w:type="spellStart"/>
-      <w:r>
-        <w:rPr>
-          <w:sz w:val="24"/>
-          <w:szCs w:val="24"/>
-        </w:rPr>
-        <w:t>cmd</w:t>
-      </w:r>
-      <w:proofErr w:type="spellEnd"/>
-      <w:r>
-        <w:rPr>
-          <w:sz w:val="24"/>
-          <w:szCs w:val="24"/>
-        </w:rPr>
-        <w:t xml:space="preserve"> command from </w:t>
-      </w:r>
-      <w:proofErr w:type="spellStart"/>
-      <w:r>
-        <w:rPr>
-          <w:sz w:val="24"/>
-          <w:szCs w:val="24"/>
-        </w:rPr>
-        <w:t>StartUp</w:t>
-      </w:r>
-      <w:proofErr w:type="spellEnd"/>
-      <w:r>
-        <w:rPr>
-          <w:sz w:val="24"/>
-          <w:szCs w:val="24"/>
-        </w:rPr>
-        <w:t xml:space="preserve"> as </w:t>
-      </w:r>
-      <w:r>
-        <w:rPr>
-          <w:b/>
-          <w:sz w:val="24"/>
-          <w:szCs w:val="24"/>
-        </w:rPr>
-        <w:t>Administrator</w:t>
-      </w:r>
-    </w:p>
-    <w:p>
-      <w:pPr>
-        <w:rPr>
-          <w:sz w:val="24"/>
-          <w:szCs w:val="24"/>
-        </w:rPr>
-      </w:pPr>
-      <w:r>
-        <w:rPr>
-          <w:sz w:val="24"/>
-          <w:szCs w:val="24"/>
-        </w:rPr>
         <w:t>change the directory to  bin folder under your apache folder</w:t>
       </w:r>
     </w:p>
@@ -675,17 +544,8 @@
           <w:sz w:val="24"/>
           <w:szCs w:val="24"/>
         </w:rPr>
-        <w:t xml:space="preserve">open the file </w:t>
-      </w:r>
-      <w:proofErr w:type="spellStart"/>
-      <w:r>
-        <w:rPr>
-          <w:sz w:val="24"/>
-          <w:szCs w:val="24"/>
-        </w:rPr>
-        <w:t>httpd.conf</w:t>
-      </w:r>
-      <w:proofErr w:type="spellEnd"/>
+        <w:t>open the file httpd.conf</w:t>
+      </w:r>
     </w:p>
     <w:p>
       <w:pPr>
@@ -855,39 +715,23 @@
           <w:sz w:val="24"/>
           <w:szCs w:val="24"/>
         </w:rPr>
+        <w:t>If it shows like that following picture, it means you have  install Apache sucessfully.</w:t>
+      </w:r>
+    </w:p>
+    <w:p>
+      <w:pPr>
+        <w:rPr>
+          <w:sz w:val="24"/>
+          <w:szCs w:val="24"/>
+        </w:rPr>
+      </w:pPr>
+      <w:r>
+        <w:rPr>
+          <w:noProof/>
+          <w:sz w:val="24"/>
+          <w:szCs w:val="24"/>
+        </w:rPr>
         <w:lastRenderedPageBreak/>
-        <w:t xml:space="preserve">If it shows like that following picture, it means you have  install Apache </w:t>
-      </w:r>
-      <w:proofErr w:type="spellStart"/>
-      <w:r>
-        <w:rPr>
-          <w:sz w:val="24"/>
-          <w:szCs w:val="24"/>
-        </w:rPr>
-        <w:t>sucessfully</w:t>
-      </w:r>
-      <w:proofErr w:type="spellEnd"/>
-      <w:r>
-        <w:rPr>
-          <w:sz w:val="24"/>
-          <w:szCs w:val="24"/>
-        </w:rPr>
-        <w:t>.</w:t>
-      </w:r>
-    </w:p>
-    <w:p>
-      <w:pPr>
-        <w:rPr>
-          <w:sz w:val="24"/>
-          <w:szCs w:val="24"/>
-        </w:rPr>
-      </w:pPr>
-      <w:r>
-        <w:rPr>
-          <w:noProof/>
-          <w:sz w:val="24"/>
-          <w:szCs w:val="24"/>
-        </w:rPr>
         <w:drawing>
           <wp:inline distT="0" distB="0" distL="0" distR="0">
             <wp:extent cx="5943600" cy="3341643"/>

</xml_diff>